<commit_message>
Added to weekly notes
</commit_message>
<xml_diff>
--- a/Documentation/Weekly Notes/Week 5 notes.docx
+++ b/Documentation/Weekly Notes/Week 5 notes.docx
@@ -8,6 +8,11 @@
       </w:r>
     </w:p>
     <w:p>
+      <w:pPr>
+        <w:rPr>
+          <w:lang w:val="en-US"/>
+        </w:rPr>
+      </w:pPr>
       <w:r>
         <w:tab/>
       </w:r>
@@ -15,7 +20,152 @@
         <w:rPr>
           <w:lang w:val="en-US"/>
         </w:rPr>
-        <w:t>Formal meeting 2 (See notes)</w:t>
+        <w:t>Formal meeting 3</w:t>
+      </w:r>
+      <w:r>
+        <w:rPr>
+          <w:lang w:val="en-US"/>
+        </w:rPr>
+        <w:t xml:space="preserve"> (See notes)</w:t>
+      </w:r>
+    </w:p>
+    <w:p>
+      <w:pPr>
+        <w:rPr>
+          <w:lang w:val="en-US"/>
+        </w:rPr>
+      </w:pPr>
+      <w:r>
+        <w:rPr>
+          <w:lang w:val="en-US"/>
+        </w:rPr>
+        <w:t>Meeting 2:</w:t>
+      </w:r>
+    </w:p>
+    <w:p>
+      <w:pPr>
+        <w:rPr>
+          <w:lang w:val="en-US"/>
+        </w:rPr>
+      </w:pPr>
+      <w:r>
+        <w:rPr>
+          <w:lang w:val="en-US"/>
+        </w:rPr>
+        <w:tab/>
+        <w:t xml:space="preserve">Spoke about obtaining </w:t>
+      </w:r>
+      <w:proofErr w:type="spellStart"/>
+      <w:r>
+        <w:rPr>
+          <w:lang w:val="en-US"/>
+        </w:rPr>
+        <w:t>Vectrocity</w:t>
+      </w:r>
+      <w:proofErr w:type="spellEnd"/>
+      <w:r>
+        <w:rPr>
+          <w:lang w:val="en-US"/>
+        </w:rPr>
+        <w:t xml:space="preserve"> plugin, among team and to lab supervisor</w:t>
+      </w:r>
+    </w:p>
+    <w:p>
+      <w:pPr>
+        <w:rPr>
+          <w:lang w:val="en-US"/>
+        </w:rPr>
+      </w:pPr>
+      <w:r>
+        <w:rPr>
+          <w:lang w:val="en-US"/>
+        </w:rPr>
+        <w:tab/>
+        <w:t>Members worked on respective tasks assigned to them in this week’s formal meeting</w:t>
+      </w:r>
+    </w:p>
+    <w:p>
+      <w:pPr>
+        <w:rPr>
+          <w:lang w:val="en-US"/>
+        </w:rPr>
+      </w:pPr>
+      <w:r>
+        <w:rPr>
+          <w:lang w:val="en-US"/>
+        </w:rPr>
+        <w:tab/>
+        <w:t xml:space="preserve">Jun </w:t>
+      </w:r>
+      <w:proofErr w:type="spellStart"/>
+      <w:r>
+        <w:rPr>
+          <w:lang w:val="en-US"/>
+        </w:rPr>
+        <w:t>Hee</w:t>
+      </w:r>
+      <w:proofErr w:type="spellEnd"/>
+      <w:r>
+        <w:rPr>
+          <w:lang w:val="en-US"/>
+        </w:rPr>
+        <w:t xml:space="preserve"> mentioned his upcoming absence until the middle of next week</w:t>
+      </w:r>
+    </w:p>
+    <w:p>
+      <w:pPr>
+        <w:rPr>
+          <w:lang w:val="en-US"/>
+        </w:rPr>
+      </w:pPr>
+      <w:r>
+        <w:rPr>
+          <w:lang w:val="en-US"/>
+        </w:rPr>
+        <w:tab/>
+        <w:t>Chris J. mentioned he would be unavailable for most of next week due to health issues</w:t>
+      </w:r>
+    </w:p>
+    <w:p>
+      <w:pPr>
+        <w:rPr>
+          <w:lang w:val="en-US"/>
+        </w:rPr>
+      </w:pPr>
+      <w:r>
+        <w:rPr>
+          <w:lang w:val="en-US"/>
+        </w:rPr>
+        <w:tab/>
+        <w:t xml:space="preserve">More files added to </w:t>
+      </w:r>
+      <w:proofErr w:type="spellStart"/>
+      <w:r>
+        <w:rPr>
+          <w:lang w:val="en-US"/>
+        </w:rPr>
+        <w:t>github</w:t>
+      </w:r>
+      <w:proofErr w:type="spellEnd"/>
+      <w:r>
+        <w:rPr>
+          <w:lang w:val="en-US"/>
+        </w:rPr>
+        <w:t xml:space="preserve"> for better documentation</w:t>
+      </w:r>
+    </w:p>
+    <w:p>
+      <w:pPr>
+        <w:ind w:left="720"/>
+        <w:rPr>
+          <w:lang w:val="en-US"/>
+        </w:rPr>
+      </w:pPr>
+      <w:r>
+        <w:rPr>
+          <w:lang w:val="en-US"/>
+        </w:rPr>
+        <w:t>Chris M. detailed some extra tasks for members to undertake as a whole (Overall team project action points)</w:t>
       </w:r>
       <w:bookmarkStart w:id="0" w:name="_GoBack"/>
       <w:bookmarkEnd w:id="0"/>

</xml_diff>